<commit_message>
Component diagram and view of external database
</commit_message>
<xml_diff>
--- a/External database view.docx
+++ b/External database view.docx
@@ -4,7 +4,7 @@
   <w:body>
     <w:tbl>
       <w:tblPr>
-        <w:tblW w:w="0" w:type="dxa"/>
+        <w:tblW w:w="9344" w:type="dxa"/>
         <w:tblBorders>
           <w:top w:val="outset" w:sz="6" w:space="0" w:color="auto"/>
           <w:left w:val="outset" w:sz="6" w:space="0" w:color="auto"/>
@@ -27,7 +27,7 @@
         </w:trPr>
         <w:tc>
           <w:tcPr>
-            <w:tcW w:w="4680" w:type="dxa"/>
+            <w:tcW w:w="4672" w:type="dxa"/>
             <w:tcBorders>
               <w:top w:val="single" w:sz="6" w:space="0" w:color="000000"/>
               <w:left w:val="single" w:sz="6" w:space="0" w:color="000000"/>
@@ -75,7 +75,7 @@
         </w:tc>
         <w:tc>
           <w:tcPr>
-            <w:tcW w:w="4680" w:type="dxa"/>
+            <w:tcW w:w="4672" w:type="dxa"/>
             <w:tcBorders>
               <w:top w:val="single" w:sz="6" w:space="0" w:color="000000"/>
               <w:left w:val="single" w:sz="6" w:space="0" w:color="000000"/>
@@ -107,7 +107,31 @@
                 <w:szCs w:val="24"/>
                 <w14:ligatures w14:val="none"/>
               </w:rPr>
-              <w:t>1.3.2 External Database View</w:t>
+              <w:t>1.3.</w:t>
+            </w:r>
+            <w:r>
+              <w:rPr>
+                <w:rFonts w:ascii="Aptos" w:eastAsia="Times New Roman" w:hAnsi="Aptos" w:cs="Times New Roman"/>
+                <w:b/>
+                <w:bCs/>
+                <w:kern w:val="0"/>
+                <w:sz w:val="24"/>
+                <w:szCs w:val="24"/>
+                <w14:ligatures w14:val="none"/>
+              </w:rPr>
+              <w:t>3</w:t>
+            </w:r>
+            <w:r>
+              <w:rPr>
+                <w:rFonts w:ascii="Aptos" w:eastAsia="Times New Roman" w:hAnsi="Aptos" w:cs="Times New Roman"/>
+                <w:b/>
+                <w:bCs/>
+                <w:kern w:val="0"/>
+                <w:sz w:val="24"/>
+                <w:szCs w:val="24"/>
+                <w14:ligatures w14:val="none"/>
+              </w:rPr>
+              <w:t xml:space="preserve"> External Database View</w:t>
             </w:r>
             <w:r>
               <w:rPr>
@@ -128,7 +152,7 @@
         </w:trPr>
         <w:tc>
           <w:tcPr>
-            <w:tcW w:w="4680" w:type="dxa"/>
+            <w:tcW w:w="4672" w:type="dxa"/>
             <w:tcBorders>
               <w:top w:val="single" w:sz="6" w:space="0" w:color="000000"/>
               <w:left w:val="single" w:sz="6" w:space="0" w:color="000000"/>
@@ -176,7 +200,7 @@
         </w:tc>
         <w:tc>
           <w:tcPr>
-            <w:tcW w:w="4680" w:type="dxa"/>
+            <w:tcW w:w="4672" w:type="dxa"/>
             <w:tcBorders>
               <w:top w:val="single" w:sz="6" w:space="0" w:color="000000"/>
               <w:left w:val="single" w:sz="6" w:space="0" w:color="000000"/>
@@ -217,7 +241,7 @@
         </w:trPr>
         <w:tc>
           <w:tcPr>
-            <w:tcW w:w="4680" w:type="dxa"/>
+            <w:tcW w:w="4672" w:type="dxa"/>
             <w:tcBorders>
               <w:top w:val="single" w:sz="6" w:space="0" w:color="000000"/>
               <w:left w:val="single" w:sz="6" w:space="0" w:color="000000"/>
@@ -265,7 +289,7 @@
         </w:tc>
         <w:tc>
           <w:tcPr>
-            <w:tcW w:w="4680" w:type="dxa"/>
+            <w:tcW w:w="4672" w:type="dxa"/>
             <w:tcBorders>
               <w:top w:val="single" w:sz="6" w:space="0" w:color="000000"/>
               <w:left w:val="single" w:sz="6" w:space="0" w:color="000000"/>
@@ -295,7 +319,37 @@
                 <w:szCs w:val="24"/>
                 <w14:ligatures w14:val="none"/>
               </w:rPr>
-              <w:t>Data requested from the external dependencies are stored in the External Storage component before being called by the federator. </w:t>
+              <w:t>The federator requests d</w:t>
+            </w:r>
+            <w:r>
+              <w:rPr>
+                <w:rFonts w:ascii="Aptos" w:eastAsia="Times New Roman" w:hAnsi="Aptos" w:cs="Times New Roman"/>
+                <w:kern w:val="0"/>
+                <w:sz w:val="24"/>
+                <w:szCs w:val="24"/>
+                <w14:ligatures w14:val="none"/>
+              </w:rPr>
+              <w:t>ata</w:t>
+            </w:r>
+            <w:r>
+              <w:rPr>
+                <w:rFonts w:ascii="Aptos" w:eastAsia="Times New Roman" w:hAnsi="Aptos" w:cs="Times New Roman"/>
+                <w:kern w:val="0"/>
+                <w:sz w:val="24"/>
+                <w:szCs w:val="24"/>
+                <w14:ligatures w14:val="none"/>
+              </w:rPr>
+              <w:t xml:space="preserve"> from the external database who knows how to request the data from the various external databases and stores the relevant data.</w:t>
+            </w:r>
+            <w:r>
+              <w:rPr>
+                <w:rFonts w:ascii="Aptos" w:eastAsia="Times New Roman" w:hAnsi="Aptos" w:cs="Times New Roman"/>
+                <w:kern w:val="0"/>
+                <w:sz w:val="24"/>
+                <w:szCs w:val="24"/>
+                <w14:ligatures w14:val="none"/>
+              </w:rPr>
+              <w:t> </w:t>
             </w:r>
           </w:p>
         </w:tc>
@@ -306,7 +360,7 @@
         </w:trPr>
         <w:tc>
           <w:tcPr>
-            <w:tcW w:w="4680" w:type="dxa"/>
+            <w:tcW w:w="4672" w:type="dxa"/>
             <w:tcBorders>
               <w:top w:val="single" w:sz="6" w:space="0" w:color="000000"/>
               <w:left w:val="single" w:sz="6" w:space="0" w:color="000000"/>
@@ -354,7 +408,7 @@
         </w:tc>
         <w:tc>
           <w:tcPr>
-            <w:tcW w:w="4680" w:type="dxa"/>
+            <w:tcW w:w="4672" w:type="dxa"/>
             <w:tcBorders>
               <w:top w:val="single" w:sz="6" w:space="0" w:color="000000"/>
               <w:left w:val="single" w:sz="6" w:space="0" w:color="000000"/>
@@ -378,13 +432,23 @@
             </w:pPr>
             <w:r>
               <w:rPr>
-                <w:rFonts w:ascii="Aptos" w:eastAsia="Times New Roman" w:hAnsi="Aptos" w:cs="Times New Roman"/>
-                <w:kern w:val="0"/>
-                <w:sz w:val="24"/>
-                <w:szCs w:val="24"/>
-                <w14:ligatures w14:val="none"/>
-              </w:rPr>
-              <w:t>View 1.0 </w:t>
+                <w:rFonts w:ascii="Times New Roman" w:eastAsia="Times New Roman" w:hAnsi="Times New Roman" w:cs="Times New Roman"/>
+                <w:kern w:val="0"/>
+                <w:sz w:val="24"/>
+                <w:szCs w:val="24"/>
+                <w14:ligatures w14:val="none"/>
+              </w:rPr>
+              <w:t xml:space="preserve">1.3.1, </w:t>
+            </w:r>
+            <w:r>
+              <w:rPr>
+                <w:rFonts w:ascii="Times New Roman" w:eastAsia="Times New Roman" w:hAnsi="Times New Roman" w:cs="Times New Roman"/>
+                <w:kern w:val="0"/>
+                <w:sz w:val="24"/>
+                <w:szCs w:val="24"/>
+                <w14:ligatures w14:val="none"/>
+              </w:rPr>
+              <w:t>1.3.4, 1.3.5, 1.3.6, 1.3.7</w:t>
             </w:r>
           </w:p>
         </w:tc>
@@ -395,7 +459,7 @@
         </w:trPr>
         <w:tc>
           <w:tcPr>
-            <w:tcW w:w="4680" w:type="dxa"/>
+            <w:tcW w:w="4672" w:type="dxa"/>
             <w:vMerge w:val="restart"/>
             <w:tcBorders>
               <w:top w:val="single" w:sz="6" w:space="0" w:color="000000"/>
@@ -444,15 +508,14 @@
         </w:tc>
         <w:tc>
           <w:tcPr>
-            <w:tcW w:w="4680" w:type="dxa"/>
-            <w:tcBorders>
-              <w:top w:val="single" w:sz="6" w:space="0" w:color="000000"/>
-              <w:left w:val="single" w:sz="6" w:space="0" w:color="000000"/>
-              <w:bottom w:val="single" w:sz="6" w:space="0" w:color="000000"/>
-              <w:right w:val="single" w:sz="6" w:space="0" w:color="000000"/>
-            </w:tcBorders>
-            <w:shd w:val="clear" w:color="auto" w:fill="auto"/>
-            <w:hideMark/>
+            <w:tcW w:w="4672" w:type="dxa"/>
+            <w:tcBorders>
+              <w:top w:val="single" w:sz="6" w:space="0" w:color="000000"/>
+              <w:left w:val="single" w:sz="6" w:space="0" w:color="000000"/>
+              <w:bottom w:val="single" w:sz="6" w:space="0" w:color="000000"/>
+              <w:right w:val="single" w:sz="6" w:space="0" w:color="000000"/>
+            </w:tcBorders>
+            <w:shd w:val="clear" w:color="auto" w:fill="auto"/>
           </w:tcPr>
           <w:p>
             <w:pPr>
@@ -468,25 +531,35 @@
             </w:pPr>
             <w:r>
               <w:rPr>
-                <w:rFonts w:ascii="Aptos" w:eastAsia="Times New Roman" w:hAnsi="Aptos" w:cs="Times New Roman"/>
-                <w:b/>
-                <w:bCs/>
-                <w:kern w:val="0"/>
-                <w:sz w:val="24"/>
-                <w:szCs w:val="24"/>
-                <w14:ligatures w14:val="none"/>
-              </w:rPr>
-              <w:t xml:space="preserve">Federator: </w:t>
-            </w:r>
-            <w:r>
-              <w:rPr>
-                <w:rFonts w:ascii="Aptos" w:eastAsia="Times New Roman" w:hAnsi="Aptos" w:cs="Times New Roman"/>
-                <w:kern w:val="0"/>
-                <w:sz w:val="24"/>
-                <w:szCs w:val="24"/>
-                <w14:ligatures w14:val="none"/>
-              </w:rPr>
-              <w:t>Organizes the data requested for the Logic component. </w:t>
+                <w:rFonts w:ascii="Times New Roman" w:eastAsia="Times New Roman" w:hAnsi="Times New Roman" w:cs="Times New Roman"/>
+                <w:b/>
+                <w:bCs/>
+                <w:kern w:val="0"/>
+                <w:sz w:val="24"/>
+                <w:szCs w:val="24"/>
+                <w14:ligatures w14:val="none"/>
+              </w:rPr>
+              <w:t>1.2 Logic:</w:t>
+            </w:r>
+            <w:r>
+              <w:rPr>
+                <w:rFonts w:ascii="Times New Roman" w:eastAsia="Times New Roman" w:hAnsi="Times New Roman" w:cs="Times New Roman"/>
+                <w:kern w:val="0"/>
+                <w:sz w:val="24"/>
+                <w:szCs w:val="24"/>
+                <w14:ligatures w14:val="none"/>
+              </w:rPr>
+              <w:t xml:space="preserve"> </w:t>
+            </w:r>
+            <w:r>
+              <w:rPr>
+                <w:rFonts w:ascii="Times New Roman" w:eastAsia="Times New Roman" w:hAnsi="Times New Roman" w:cs="Times New Roman"/>
+                <w:kern w:val="0"/>
+                <w:sz w:val="24"/>
+                <w:szCs w:val="24"/>
+                <w14:ligatures w14:val="none"/>
+              </w:rPr>
+              <w:t>Requests data from storage.</w:t>
             </w:r>
           </w:p>
         </w:tc>
@@ -507,66 +580,78 @@
             </w:tcBorders>
             <w:shd w:val="clear" w:color="auto" w:fill="auto"/>
             <w:vAlign w:val="center"/>
-            <w:hideMark/>
-          </w:tcPr>
-          <w:p>
-            <w:pPr>
-              <w:spacing w:after="0" w:line="240" w:lineRule="auto"/>
-              <w:rPr>
-                <w:rFonts w:ascii="Times New Roman" w:eastAsia="Times New Roman" w:hAnsi="Times New Roman" w:cs="Times New Roman"/>
-                <w:kern w:val="0"/>
-                <w:sz w:val="24"/>
-                <w:szCs w:val="24"/>
-                <w14:ligatures w14:val="none"/>
-              </w:rPr>
-            </w:pPr>
-          </w:p>
-        </w:tc>
-        <w:tc>
-          <w:tcPr>
-            <w:tcW w:w="4680" w:type="dxa"/>
-            <w:tcBorders>
-              <w:top w:val="single" w:sz="6" w:space="0" w:color="000000"/>
-              <w:left w:val="single" w:sz="6" w:space="0" w:color="000000"/>
-              <w:bottom w:val="single" w:sz="6" w:space="0" w:color="000000"/>
-              <w:right w:val="single" w:sz="6" w:space="0" w:color="000000"/>
-            </w:tcBorders>
-            <w:shd w:val="clear" w:color="auto" w:fill="auto"/>
-            <w:hideMark/>
+          </w:tcPr>
+          <w:p>
+            <w:pPr>
+              <w:spacing w:after="0" w:line="240" w:lineRule="auto"/>
+              <w:rPr>
+                <w:rFonts w:ascii="Times New Roman" w:eastAsia="Times New Roman" w:hAnsi="Times New Roman" w:cs="Times New Roman"/>
+                <w:kern w:val="0"/>
+                <w:sz w:val="24"/>
+                <w:szCs w:val="24"/>
+                <w14:ligatures w14:val="none"/>
+              </w:rPr>
+            </w:pPr>
+          </w:p>
+        </w:tc>
+        <w:tc>
+          <w:tcPr>
+            <w:tcW w:w="4672" w:type="dxa"/>
+            <w:tcBorders>
+              <w:top w:val="single" w:sz="6" w:space="0" w:color="000000"/>
+              <w:left w:val="single" w:sz="6" w:space="0" w:color="000000"/>
+              <w:bottom w:val="single" w:sz="6" w:space="0" w:color="000000"/>
+              <w:right w:val="single" w:sz="6" w:space="0" w:color="000000"/>
+            </w:tcBorders>
+            <w:shd w:val="clear" w:color="auto" w:fill="auto"/>
           </w:tcPr>
           <w:p>
             <w:pPr>
               <w:spacing w:after="0" w:line="240" w:lineRule="auto"/>
               <w:textAlignment w:val="baseline"/>
               <w:rPr>
-                <w:rFonts w:ascii="Times New Roman" w:eastAsia="Times New Roman" w:hAnsi="Times New Roman" w:cs="Times New Roman"/>
-                <w:kern w:val="0"/>
-                <w:sz w:val="24"/>
-                <w:szCs w:val="24"/>
-                <w14:ligatures w14:val="none"/>
-              </w:rPr>
-            </w:pPr>
-            <w:r>
-              <w:rPr>
-                <w:rFonts w:ascii="Aptos" w:eastAsia="Times New Roman" w:hAnsi="Aptos" w:cs="Times New Roman"/>
-                <w:b/>
-                <w:bCs/>
-                <w:kern w:val="0"/>
-                <w:sz w:val="24"/>
-                <w:szCs w:val="24"/>
-                <w14:ligatures w14:val="none"/>
-              </w:rPr>
-              <w:t>Shibboleth Data:</w:t>
-            </w:r>
-            <w:r>
-              <w:rPr>
-                <w:rFonts w:ascii="Aptos" w:eastAsia="Times New Roman" w:hAnsi="Aptos" w:cs="Times New Roman"/>
-                <w:kern w:val="0"/>
-                <w:sz w:val="24"/>
-                <w:szCs w:val="24"/>
-                <w14:ligatures w14:val="none"/>
-              </w:rPr>
-              <w:t xml:space="preserve"> Storage data received from Shibboleth, mainly a verification token. </w:t>
+                <w:rFonts w:ascii="Aptos" w:eastAsia="Times New Roman" w:hAnsi="Aptos" w:cs="Times New Roman"/>
+                <w:b/>
+                <w:bCs/>
+                <w:kern w:val="0"/>
+                <w:sz w:val="24"/>
+                <w:szCs w:val="24"/>
+                <w14:ligatures w14:val="none"/>
+              </w:rPr>
+            </w:pPr>
+            <w:r>
+              <w:rPr>
+                <w:rFonts w:ascii="Aptos" w:eastAsia="Times New Roman" w:hAnsi="Aptos" w:cs="Times New Roman"/>
+                <w:b/>
+                <w:bCs/>
+                <w:kern w:val="0"/>
+                <w:sz w:val="24"/>
+                <w:szCs w:val="24"/>
+                <w14:ligatures w14:val="none"/>
+              </w:rPr>
+              <w:t xml:space="preserve">1.3.1 </w:t>
+            </w:r>
+            <w:r>
+              <w:rPr>
+                <w:rFonts w:ascii="Aptos" w:eastAsia="Times New Roman" w:hAnsi="Aptos" w:cs="Times New Roman"/>
+                <w:b/>
+                <w:bCs/>
+                <w:kern w:val="0"/>
+                <w:sz w:val="24"/>
+                <w:szCs w:val="24"/>
+                <w14:ligatures w14:val="none"/>
+              </w:rPr>
+              <w:t xml:space="preserve">Federator: </w:t>
+            </w:r>
+            <w:r>
+              <w:rPr>
+                <w:rFonts w:ascii="Aptos" w:eastAsia="Times New Roman" w:hAnsi="Aptos" w:cs="Times New Roman"/>
+                <w:kern w:val="0"/>
+                <w:sz w:val="24"/>
+                <w:szCs w:val="24"/>
+                <w14:ligatures w14:val="none"/>
+              </w:rPr>
+              <w:t>Organizes the data requested for the Logic component. </w:t>
             </w:r>
           </w:p>
         </w:tc>
@@ -587,66 +672,66 @@
             </w:tcBorders>
             <w:shd w:val="clear" w:color="auto" w:fill="auto"/>
             <w:vAlign w:val="center"/>
-            <w:hideMark/>
-          </w:tcPr>
-          <w:p>
-            <w:pPr>
-              <w:spacing w:after="0" w:line="240" w:lineRule="auto"/>
-              <w:rPr>
-                <w:rFonts w:ascii="Times New Roman" w:eastAsia="Times New Roman" w:hAnsi="Times New Roman" w:cs="Times New Roman"/>
-                <w:kern w:val="0"/>
-                <w:sz w:val="24"/>
-                <w:szCs w:val="24"/>
-                <w14:ligatures w14:val="none"/>
-              </w:rPr>
-            </w:pPr>
-          </w:p>
-        </w:tc>
-        <w:tc>
-          <w:tcPr>
-            <w:tcW w:w="4680" w:type="dxa"/>
-            <w:tcBorders>
-              <w:top w:val="single" w:sz="6" w:space="0" w:color="000000"/>
-              <w:left w:val="single" w:sz="6" w:space="0" w:color="000000"/>
-              <w:bottom w:val="single" w:sz="6" w:space="0" w:color="000000"/>
-              <w:right w:val="single" w:sz="6" w:space="0" w:color="000000"/>
-            </w:tcBorders>
-            <w:shd w:val="clear" w:color="auto" w:fill="auto"/>
-            <w:hideMark/>
+          </w:tcPr>
+          <w:p>
+            <w:pPr>
+              <w:spacing w:after="0" w:line="240" w:lineRule="auto"/>
+              <w:rPr>
+                <w:rFonts w:ascii="Times New Roman" w:eastAsia="Times New Roman" w:hAnsi="Times New Roman" w:cs="Times New Roman"/>
+                <w:kern w:val="0"/>
+                <w:sz w:val="24"/>
+                <w:szCs w:val="24"/>
+                <w14:ligatures w14:val="none"/>
+              </w:rPr>
+            </w:pPr>
+          </w:p>
+        </w:tc>
+        <w:tc>
+          <w:tcPr>
+            <w:tcW w:w="4672" w:type="dxa"/>
+            <w:tcBorders>
+              <w:top w:val="single" w:sz="6" w:space="0" w:color="000000"/>
+              <w:left w:val="single" w:sz="6" w:space="0" w:color="000000"/>
+              <w:bottom w:val="single" w:sz="6" w:space="0" w:color="000000"/>
+              <w:right w:val="single" w:sz="6" w:space="0" w:color="000000"/>
+            </w:tcBorders>
+            <w:shd w:val="clear" w:color="auto" w:fill="auto"/>
           </w:tcPr>
           <w:p>
             <w:pPr>
               <w:spacing w:after="0" w:line="240" w:lineRule="auto"/>
               <w:textAlignment w:val="baseline"/>
               <w:rPr>
-                <w:rFonts w:ascii="Times New Roman" w:eastAsia="Times New Roman" w:hAnsi="Times New Roman" w:cs="Times New Roman"/>
-                <w:kern w:val="0"/>
-                <w:sz w:val="24"/>
-                <w:szCs w:val="24"/>
-                <w14:ligatures w14:val="none"/>
-              </w:rPr>
-            </w:pPr>
-            <w:r>
-              <w:rPr>
-                <w:rFonts w:ascii="Aptos" w:eastAsia="Times New Roman" w:hAnsi="Aptos" w:cs="Times New Roman"/>
-                <w:b/>
-                <w:bCs/>
-                <w:kern w:val="0"/>
-                <w:sz w:val="24"/>
-                <w:szCs w:val="24"/>
-                <w14:ligatures w14:val="none"/>
-              </w:rPr>
-              <w:t xml:space="preserve">Jenzabar Data: </w:t>
-            </w:r>
-            <w:r>
-              <w:rPr>
-                <w:rFonts w:ascii="Aptos" w:eastAsia="Times New Roman" w:hAnsi="Aptos" w:cs="Times New Roman"/>
-                <w:kern w:val="0"/>
-                <w:sz w:val="24"/>
-                <w:szCs w:val="24"/>
-                <w14:ligatures w14:val="none"/>
-              </w:rPr>
-              <w:t>Storage data received from Jenzabar, mainly BYUI class schedules and information. </w:t>
+                <w:rFonts w:ascii="Aptos" w:eastAsia="Times New Roman" w:hAnsi="Aptos" w:cs="Times New Roman"/>
+                <w:b/>
+                <w:bCs/>
+                <w:kern w:val="0"/>
+                <w:sz w:val="24"/>
+                <w:szCs w:val="24"/>
+                <w14:ligatures w14:val="none"/>
+              </w:rPr>
+            </w:pPr>
+            <w:r>
+              <w:rPr>
+                <w:rFonts w:ascii="Aptos" w:eastAsia="Times New Roman" w:hAnsi="Aptos" w:cs="Times New Roman"/>
+                <w:b/>
+                <w:bCs/>
+                <w:kern w:val="0"/>
+                <w:sz w:val="24"/>
+                <w:szCs w:val="24"/>
+                <w14:ligatures w14:val="none"/>
+              </w:rPr>
+              <w:t xml:space="preserve">1.3.2 Internal Database: </w:t>
+            </w:r>
+            <w:r>
+              <w:rPr>
+                <w:rFonts w:ascii="Aptos" w:eastAsia="Times New Roman" w:hAnsi="Aptos" w:cs="Times New Roman"/>
+                <w:kern w:val="0"/>
+                <w:sz w:val="24"/>
+                <w:szCs w:val="24"/>
+                <w14:ligatures w14:val="none"/>
+              </w:rPr>
+              <w:t>Stores students saved schedules.</w:t>
             </w:r>
           </w:p>
         </w:tc>
@@ -684,7 +769,7 @@
         </w:tc>
         <w:tc>
           <w:tcPr>
-            <w:tcW w:w="4680" w:type="dxa"/>
+            <w:tcW w:w="4672" w:type="dxa"/>
             <w:tcBorders>
               <w:top w:val="single" w:sz="6" w:space="0" w:color="000000"/>
               <w:left w:val="single" w:sz="6" w:space="0" w:color="000000"/>
@@ -716,17 +801,73 @@
                 <w:szCs w:val="24"/>
                 <w14:ligatures w14:val="none"/>
               </w:rPr>
-              <w:t xml:space="preserve">BYUI Interactive Map Data: </w:t>
-            </w:r>
-            <w:r>
-              <w:rPr>
-                <w:rFonts w:ascii="Aptos" w:eastAsia="Times New Roman" w:hAnsi="Aptos" w:cs="Times New Roman"/>
-                <w:kern w:val="0"/>
-                <w:sz w:val="24"/>
-                <w:szCs w:val="24"/>
-                <w14:ligatures w14:val="none"/>
-              </w:rPr>
-              <w:t>Storage data received from BYUI Map. Mainly distance between two classes. </w:t>
+              <w:t xml:space="preserve">1.3.3.1 </w:t>
+            </w:r>
+            <w:r>
+              <w:rPr>
+                <w:rFonts w:ascii="Aptos" w:eastAsia="Times New Roman" w:hAnsi="Aptos" w:cs="Times New Roman"/>
+                <w:b/>
+                <w:bCs/>
+                <w:kern w:val="0"/>
+                <w:sz w:val="24"/>
+                <w:szCs w:val="24"/>
+                <w14:ligatures w14:val="none"/>
+              </w:rPr>
+              <w:t xml:space="preserve">Shibboleth </w:t>
+            </w:r>
+            <w:r>
+              <w:rPr>
+                <w:rFonts w:ascii="Aptos" w:eastAsia="Times New Roman" w:hAnsi="Aptos" w:cs="Times New Roman"/>
+                <w:b/>
+                <w:bCs/>
+                <w:kern w:val="0"/>
+                <w:sz w:val="24"/>
+                <w:szCs w:val="24"/>
+                <w14:ligatures w14:val="none"/>
+              </w:rPr>
+              <w:t>Proxy</w:t>
+            </w:r>
+            <w:r>
+              <w:rPr>
+                <w:rFonts w:ascii="Aptos" w:eastAsia="Times New Roman" w:hAnsi="Aptos" w:cs="Times New Roman"/>
+                <w:b/>
+                <w:bCs/>
+                <w:kern w:val="0"/>
+                <w:sz w:val="24"/>
+                <w:szCs w:val="24"/>
+                <w14:ligatures w14:val="none"/>
+              </w:rPr>
+              <w:t>:</w:t>
+            </w:r>
+            <w:r>
+              <w:rPr>
+                <w:rFonts w:ascii="Aptos" w:eastAsia="Times New Roman" w:hAnsi="Aptos" w:cs="Times New Roman"/>
+                <w:kern w:val="0"/>
+                <w:sz w:val="24"/>
+                <w:szCs w:val="24"/>
+                <w14:ligatures w14:val="none"/>
+              </w:rPr>
+              <w:t xml:space="preserve"> </w:t>
+            </w:r>
+            <w:r>
+              <w:rPr>
+                <w:rFonts w:ascii="Aptos" w:eastAsia="Times New Roman" w:hAnsi="Aptos" w:cs="Times New Roman"/>
+                <w:kern w:val="0"/>
+                <w:sz w:val="24"/>
+                <w:szCs w:val="24"/>
+                <w14:ligatures w14:val="none"/>
+              </w:rPr>
+              <w:t>Knows how to request and store data</w:t>
+            </w:r>
+            <w:r>
+              <w:rPr>
+                <w:rFonts w:ascii="Aptos" w:eastAsia="Times New Roman" w:hAnsi="Aptos" w:cs="Times New Roman"/>
+                <w:kern w:val="0"/>
+                <w:sz w:val="24"/>
+                <w:szCs w:val="24"/>
+                <w14:ligatures w14:val="none"/>
+              </w:rPr>
+              <w:t xml:space="preserve"> received from Shibboleth, mainly a verification token. </w:t>
             </w:r>
           </w:p>
         </w:tc>
@@ -764,7 +905,7 @@
         </w:tc>
         <w:tc>
           <w:tcPr>
-            <w:tcW w:w="4680" w:type="dxa"/>
+            <w:tcW w:w="4672" w:type="dxa"/>
             <w:tcBorders>
               <w:top w:val="single" w:sz="6" w:space="0" w:color="000000"/>
               <w:left w:val="single" w:sz="6" w:space="0" w:color="000000"/>
@@ -796,17 +937,85 @@
                 <w:szCs w:val="24"/>
                 <w14:ligatures w14:val="none"/>
               </w:rPr>
-              <w:t>Rate my Professor Data:</w:t>
-            </w:r>
-            <w:r>
-              <w:rPr>
-                <w:rFonts w:ascii="Aptos" w:eastAsia="Times New Roman" w:hAnsi="Aptos" w:cs="Times New Roman"/>
-                <w:kern w:val="0"/>
-                <w:sz w:val="24"/>
-                <w:szCs w:val="24"/>
-                <w14:ligatures w14:val="none"/>
-              </w:rPr>
-              <w:t xml:space="preserve"> Storage data received from RMP. </w:t>
+              <w:t>1.3.3.</w:t>
+            </w:r>
+            <w:r>
+              <w:rPr>
+                <w:rFonts w:ascii="Aptos" w:eastAsia="Times New Roman" w:hAnsi="Aptos" w:cs="Times New Roman"/>
+                <w:b/>
+                <w:bCs/>
+                <w:kern w:val="0"/>
+                <w:sz w:val="24"/>
+                <w:szCs w:val="24"/>
+                <w14:ligatures w14:val="none"/>
+              </w:rPr>
+              <w:t xml:space="preserve">2 </w:t>
+            </w:r>
+            <w:r>
+              <w:rPr>
+                <w:rFonts w:ascii="Aptos" w:eastAsia="Times New Roman" w:hAnsi="Aptos" w:cs="Times New Roman"/>
+                <w:b/>
+                <w:bCs/>
+                <w:kern w:val="0"/>
+                <w:sz w:val="24"/>
+                <w:szCs w:val="24"/>
+                <w14:ligatures w14:val="none"/>
+              </w:rPr>
+              <w:t xml:space="preserve">Jenzabar </w:t>
+            </w:r>
+            <w:r>
+              <w:rPr>
+                <w:rFonts w:ascii="Aptos" w:eastAsia="Times New Roman" w:hAnsi="Aptos" w:cs="Times New Roman"/>
+                <w:b/>
+                <w:bCs/>
+                <w:kern w:val="0"/>
+                <w:sz w:val="24"/>
+                <w:szCs w:val="24"/>
+                <w14:ligatures w14:val="none"/>
+              </w:rPr>
+              <w:t>Proxy</w:t>
+            </w:r>
+            <w:r>
+              <w:rPr>
+                <w:rFonts w:ascii="Aptos" w:eastAsia="Times New Roman" w:hAnsi="Aptos" w:cs="Times New Roman"/>
+                <w:b/>
+                <w:bCs/>
+                <w:kern w:val="0"/>
+                <w:sz w:val="24"/>
+                <w:szCs w:val="24"/>
+                <w14:ligatures w14:val="none"/>
+              </w:rPr>
+              <w:t xml:space="preserve">: </w:t>
+            </w:r>
+            <w:r>
+              <w:rPr>
+                <w:rFonts w:ascii="Aptos" w:eastAsia="Times New Roman" w:hAnsi="Aptos" w:cs="Times New Roman"/>
+                <w:kern w:val="0"/>
+                <w:sz w:val="24"/>
+                <w:szCs w:val="24"/>
+                <w14:ligatures w14:val="none"/>
+              </w:rPr>
+              <w:t>Knows how to request and store data</w:t>
+            </w:r>
+            <w:r>
+              <w:rPr>
+                <w:rFonts w:ascii="Aptos" w:eastAsia="Times New Roman" w:hAnsi="Aptos" w:cs="Times New Roman"/>
+                <w:kern w:val="0"/>
+                <w:sz w:val="24"/>
+                <w:szCs w:val="24"/>
+                <w14:ligatures w14:val="none"/>
+              </w:rPr>
+              <w:t xml:space="preserve"> received from Jenzabar, mainly BYUI class schedules and information. </w:t>
+            </w:r>
+            <w:r>
+              <w:rPr>
+                <w:rFonts w:ascii="Aptos" w:eastAsia="Times New Roman" w:hAnsi="Aptos" w:cs="Times New Roman"/>
+                <w:kern w:val="0"/>
+                <w:sz w:val="24"/>
+                <w:szCs w:val="24"/>
+                <w14:ligatures w14:val="none"/>
+              </w:rPr>
+              <w:t xml:space="preserve">      </w:t>
             </w:r>
           </w:p>
         </w:tc>
@@ -844,7 +1053,7 @@
         </w:tc>
         <w:tc>
           <w:tcPr>
-            <w:tcW w:w="4680" w:type="dxa"/>
+            <w:tcW w:w="4672" w:type="dxa"/>
             <w:tcBorders>
               <w:top w:val="single" w:sz="6" w:space="0" w:color="000000"/>
               <w:left w:val="single" w:sz="6" w:space="0" w:color="000000"/>
@@ -876,17 +1085,75 @@
                 <w:szCs w:val="24"/>
                 <w14:ligatures w14:val="none"/>
               </w:rPr>
-              <w:t>Shibboleth:</w:t>
-            </w:r>
-            <w:r>
-              <w:rPr>
-                <w:rFonts w:ascii="Aptos" w:eastAsia="Times New Roman" w:hAnsi="Aptos" w:cs="Times New Roman"/>
-                <w:kern w:val="0"/>
-                <w:sz w:val="24"/>
-                <w:szCs w:val="24"/>
-                <w14:ligatures w14:val="none"/>
-              </w:rPr>
-              <w:t xml:space="preserve"> Verification for BYUI </w:t>
+              <w:t>1.3.3.</w:t>
+            </w:r>
+            <w:r>
+              <w:rPr>
+                <w:rFonts w:ascii="Aptos" w:eastAsia="Times New Roman" w:hAnsi="Aptos" w:cs="Times New Roman"/>
+                <w:b/>
+                <w:bCs/>
+                <w:kern w:val="0"/>
+                <w:sz w:val="24"/>
+                <w:szCs w:val="24"/>
+                <w14:ligatures w14:val="none"/>
+              </w:rPr>
+              <w:t xml:space="preserve">3 </w:t>
+            </w:r>
+            <w:r>
+              <w:rPr>
+                <w:rFonts w:ascii="Aptos" w:eastAsia="Times New Roman" w:hAnsi="Aptos" w:cs="Times New Roman"/>
+                <w:b/>
+                <w:bCs/>
+                <w:kern w:val="0"/>
+                <w:sz w:val="24"/>
+                <w:szCs w:val="24"/>
+                <w14:ligatures w14:val="none"/>
+              </w:rPr>
+              <w:t xml:space="preserve">BYUI Interactive Map </w:t>
+            </w:r>
+            <w:r>
+              <w:rPr>
+                <w:rFonts w:ascii="Aptos" w:eastAsia="Times New Roman" w:hAnsi="Aptos" w:cs="Times New Roman"/>
+                <w:b/>
+                <w:bCs/>
+                <w:kern w:val="0"/>
+                <w:sz w:val="24"/>
+                <w:szCs w:val="24"/>
+                <w14:ligatures w14:val="none"/>
+              </w:rPr>
+              <w:t>Proxy</w:t>
+            </w:r>
+            <w:r>
+              <w:rPr>
+                <w:rFonts w:ascii="Aptos" w:eastAsia="Times New Roman" w:hAnsi="Aptos" w:cs="Times New Roman"/>
+                <w:b/>
+                <w:bCs/>
+                <w:kern w:val="0"/>
+                <w:sz w:val="24"/>
+                <w:szCs w:val="24"/>
+                <w14:ligatures w14:val="none"/>
+              </w:rPr>
+              <w:t xml:space="preserve">: </w:t>
+            </w:r>
+            <w:r>
+              <w:rPr>
+                <w:rFonts w:ascii="Aptos" w:eastAsia="Times New Roman" w:hAnsi="Aptos" w:cs="Times New Roman"/>
+                <w:kern w:val="0"/>
+                <w:sz w:val="24"/>
+                <w:szCs w:val="24"/>
+                <w14:ligatures w14:val="none"/>
+              </w:rPr>
+              <w:t>Knows how to request and store data</w:t>
+            </w:r>
+            <w:r>
+              <w:rPr>
+                <w:rFonts w:ascii="Aptos" w:eastAsia="Times New Roman" w:hAnsi="Aptos" w:cs="Times New Roman"/>
+                <w:kern w:val="0"/>
+                <w:sz w:val="24"/>
+                <w:szCs w:val="24"/>
+                <w14:ligatures w14:val="none"/>
+              </w:rPr>
+              <w:t xml:space="preserve"> received from BYUI Map. Mainly distance between two classes. </w:t>
             </w:r>
           </w:p>
         </w:tc>
@@ -924,7 +1191,7 @@
         </w:tc>
         <w:tc>
           <w:tcPr>
-            <w:tcW w:w="4680" w:type="dxa"/>
+            <w:tcW w:w="4672" w:type="dxa"/>
             <w:tcBorders>
               <w:top w:val="single" w:sz="6" w:space="0" w:color="000000"/>
               <w:left w:val="single" w:sz="6" w:space="0" w:color="000000"/>
@@ -956,17 +1223,85 @@
                 <w:szCs w:val="24"/>
                 <w14:ligatures w14:val="none"/>
               </w:rPr>
-              <w:t xml:space="preserve">Jenzabar: </w:t>
-            </w:r>
-            <w:r>
-              <w:rPr>
-                <w:rFonts w:ascii="Aptos" w:eastAsia="Times New Roman" w:hAnsi="Aptos" w:cs="Times New Roman"/>
-                <w:kern w:val="0"/>
-                <w:sz w:val="24"/>
-                <w:szCs w:val="24"/>
-                <w14:ligatures w14:val="none"/>
-              </w:rPr>
-              <w:t>Database for BYUI </w:t>
+              <w:t>1.3.3.</w:t>
+            </w:r>
+            <w:r>
+              <w:rPr>
+                <w:rFonts w:ascii="Aptos" w:eastAsia="Times New Roman" w:hAnsi="Aptos" w:cs="Times New Roman"/>
+                <w:b/>
+                <w:bCs/>
+                <w:kern w:val="0"/>
+                <w:sz w:val="24"/>
+                <w:szCs w:val="24"/>
+                <w14:ligatures w14:val="none"/>
+              </w:rPr>
+              <w:t xml:space="preserve">4 </w:t>
+            </w:r>
+            <w:r>
+              <w:rPr>
+                <w:rFonts w:ascii="Aptos" w:eastAsia="Times New Roman" w:hAnsi="Aptos" w:cs="Times New Roman"/>
+                <w:b/>
+                <w:bCs/>
+                <w:kern w:val="0"/>
+                <w:sz w:val="24"/>
+                <w:szCs w:val="24"/>
+                <w14:ligatures w14:val="none"/>
+              </w:rPr>
+              <w:t xml:space="preserve">Rate my Professor </w:t>
+            </w:r>
+            <w:r>
+              <w:rPr>
+                <w:rFonts w:ascii="Aptos" w:eastAsia="Times New Roman" w:hAnsi="Aptos" w:cs="Times New Roman"/>
+                <w:b/>
+                <w:bCs/>
+                <w:kern w:val="0"/>
+                <w:sz w:val="24"/>
+                <w:szCs w:val="24"/>
+                <w14:ligatures w14:val="none"/>
+              </w:rPr>
+              <w:t>Proxy</w:t>
+            </w:r>
+            <w:r>
+              <w:rPr>
+                <w:rFonts w:ascii="Aptos" w:eastAsia="Times New Roman" w:hAnsi="Aptos" w:cs="Times New Roman"/>
+                <w:b/>
+                <w:bCs/>
+                <w:kern w:val="0"/>
+                <w:sz w:val="24"/>
+                <w:szCs w:val="24"/>
+                <w14:ligatures w14:val="none"/>
+              </w:rPr>
+              <w:t>:</w:t>
+            </w:r>
+            <w:r>
+              <w:rPr>
+                <w:rFonts w:ascii="Aptos" w:eastAsia="Times New Roman" w:hAnsi="Aptos" w:cs="Times New Roman"/>
+                <w:kern w:val="0"/>
+                <w:sz w:val="24"/>
+                <w:szCs w:val="24"/>
+                <w14:ligatures w14:val="none"/>
+              </w:rPr>
+              <w:t xml:space="preserve"> </w:t>
+            </w:r>
+            <w:r>
+              <w:rPr>
+                <w:rFonts w:ascii="Aptos" w:eastAsia="Times New Roman" w:hAnsi="Aptos" w:cs="Times New Roman"/>
+                <w:kern w:val="0"/>
+                <w:sz w:val="24"/>
+                <w:szCs w:val="24"/>
+                <w14:ligatures w14:val="none"/>
+              </w:rPr>
+              <w:t>Knows how to request and store data</w:t>
+            </w:r>
+            <w:r>
+              <w:rPr>
+                <w:rFonts w:ascii="Aptos" w:eastAsia="Times New Roman" w:hAnsi="Aptos" w:cs="Times New Roman"/>
+                <w:kern w:val="0"/>
+                <w:sz w:val="24"/>
+                <w:szCs w:val="24"/>
+                <w14:ligatures w14:val="none"/>
+              </w:rPr>
+              <w:t xml:space="preserve"> received from RMP. </w:t>
             </w:r>
           </w:p>
         </w:tc>
@@ -1004,7 +1339,7 @@
         </w:tc>
         <w:tc>
           <w:tcPr>
-            <w:tcW w:w="4680" w:type="dxa"/>
+            <w:tcW w:w="4672" w:type="dxa"/>
             <w:tcBorders>
               <w:top w:val="single" w:sz="6" w:space="0" w:color="000000"/>
               <w:left w:val="single" w:sz="6" w:space="0" w:color="000000"/>
@@ -1036,17 +1371,29 @@
                 <w:szCs w:val="24"/>
                 <w14:ligatures w14:val="none"/>
               </w:rPr>
-              <w:t>BYUI Interactive Map:</w:t>
-            </w:r>
-            <w:r>
-              <w:rPr>
-                <w:rFonts w:ascii="Aptos" w:eastAsia="Times New Roman" w:hAnsi="Aptos" w:cs="Times New Roman"/>
-                <w:kern w:val="0"/>
-                <w:sz w:val="24"/>
-                <w:szCs w:val="24"/>
-                <w14:ligatures w14:val="none"/>
-              </w:rPr>
-              <w:t xml:space="preserve"> App that allows you to see distance to a class </w:t>
+              <w:t xml:space="preserve">1.3.4 </w:t>
+            </w:r>
+            <w:r>
+              <w:rPr>
+                <w:rFonts w:ascii="Aptos" w:eastAsia="Times New Roman" w:hAnsi="Aptos" w:cs="Times New Roman"/>
+                <w:b/>
+                <w:bCs/>
+                <w:kern w:val="0"/>
+                <w:sz w:val="24"/>
+                <w:szCs w:val="24"/>
+                <w14:ligatures w14:val="none"/>
+              </w:rPr>
+              <w:t>Shibboleth:</w:t>
+            </w:r>
+            <w:r>
+              <w:rPr>
+                <w:rFonts w:ascii="Aptos" w:eastAsia="Times New Roman" w:hAnsi="Aptos" w:cs="Times New Roman"/>
+                <w:kern w:val="0"/>
+                <w:sz w:val="24"/>
+                <w:szCs w:val="24"/>
+                <w14:ligatures w14:val="none"/>
+              </w:rPr>
+              <w:t xml:space="preserve"> Verification for BYUI </w:t>
             </w:r>
           </w:p>
         </w:tc>
@@ -1084,7 +1431,7 @@
         </w:tc>
         <w:tc>
           <w:tcPr>
-            <w:tcW w:w="4680" w:type="dxa"/>
+            <w:tcW w:w="4672" w:type="dxa"/>
             <w:tcBorders>
               <w:top w:val="single" w:sz="6" w:space="0" w:color="000000"/>
               <w:left w:val="single" w:sz="6" w:space="0" w:color="000000"/>
@@ -1116,66 +1463,29 @@
                 <w:szCs w:val="24"/>
                 <w14:ligatures w14:val="none"/>
               </w:rPr>
-              <w:t xml:space="preserve">Rate my </w:t>
-            </w:r>
-            <w:proofErr w:type="gramStart"/>
-            <w:r>
-              <w:rPr>
-                <w:rFonts w:ascii="Aptos" w:eastAsia="Times New Roman" w:hAnsi="Aptos" w:cs="Times New Roman"/>
-                <w:b/>
-                <w:bCs/>
-                <w:kern w:val="0"/>
-                <w:sz w:val="24"/>
-                <w:szCs w:val="24"/>
-                <w14:ligatures w14:val="none"/>
-              </w:rPr>
-              <w:t>Professor</w:t>
-            </w:r>
-            <w:proofErr w:type="gramEnd"/>
-            <w:r>
-              <w:rPr>
-                <w:rFonts w:ascii="Aptos" w:eastAsia="Times New Roman" w:hAnsi="Aptos" w:cs="Times New Roman"/>
-                <w:b/>
-                <w:bCs/>
-                <w:kern w:val="0"/>
-                <w:sz w:val="24"/>
-                <w:szCs w:val="24"/>
-                <w14:ligatures w14:val="none"/>
-              </w:rPr>
-              <w:t>:</w:t>
-            </w:r>
-            <w:r>
-              <w:rPr>
-                <w:rFonts w:ascii="Aptos" w:eastAsia="Times New Roman" w:hAnsi="Aptos" w:cs="Times New Roman"/>
-                <w:kern w:val="0"/>
-                <w:sz w:val="24"/>
-                <w:szCs w:val="24"/>
-                <w14:ligatures w14:val="none"/>
-              </w:rPr>
-              <w:t xml:space="preserve"> Database for Rate my Professor info. </w:t>
-            </w:r>
-          </w:p>
-          <w:p>
-            <w:pPr>
-              <w:spacing w:after="0" w:line="240" w:lineRule="auto"/>
-              <w:textAlignment w:val="baseline"/>
-              <w:rPr>
-                <w:rFonts w:ascii="Times New Roman" w:eastAsia="Times New Roman" w:hAnsi="Times New Roman" w:cs="Times New Roman"/>
-                <w:kern w:val="0"/>
-                <w:sz w:val="24"/>
-                <w:szCs w:val="24"/>
-                <w14:ligatures w14:val="none"/>
-              </w:rPr>
-            </w:pPr>
-            <w:r>
-              <w:rPr>
-                <w:rFonts w:ascii="Aptos" w:eastAsia="Times New Roman" w:hAnsi="Aptos" w:cs="Times New Roman"/>
-                <w:kern w:val="0"/>
-                <w:sz w:val="24"/>
-                <w:szCs w:val="24"/>
-                <w14:ligatures w14:val="none"/>
-              </w:rPr>
-              <w:t> </w:t>
+              <w:t xml:space="preserve">1.3.5 </w:t>
+            </w:r>
+            <w:r>
+              <w:rPr>
+                <w:rFonts w:ascii="Aptos" w:eastAsia="Times New Roman" w:hAnsi="Aptos" w:cs="Times New Roman"/>
+                <w:b/>
+                <w:bCs/>
+                <w:kern w:val="0"/>
+                <w:sz w:val="24"/>
+                <w:szCs w:val="24"/>
+                <w14:ligatures w14:val="none"/>
+              </w:rPr>
+              <w:t xml:space="preserve">Jenzabar: </w:t>
+            </w:r>
+            <w:r>
+              <w:rPr>
+                <w:rFonts w:ascii="Aptos" w:eastAsia="Times New Roman" w:hAnsi="Aptos" w:cs="Times New Roman"/>
+                <w:kern w:val="0"/>
+                <w:sz w:val="24"/>
+                <w:szCs w:val="24"/>
+                <w14:ligatures w14:val="none"/>
+              </w:rPr>
+              <w:t>Database for BYUI </w:t>
             </w:r>
           </w:p>
         </w:tc>
@@ -1186,7 +1496,34 @@
         </w:trPr>
         <w:tc>
           <w:tcPr>
-            <w:tcW w:w="4680" w:type="dxa"/>
+            <w:tcW w:w="0" w:type="auto"/>
+            <w:vMerge/>
+            <w:tcBorders>
+              <w:top w:val="single" w:sz="6" w:space="0" w:color="000000"/>
+              <w:left w:val="single" w:sz="6" w:space="0" w:color="000000"/>
+              <w:bottom w:val="single" w:sz="6" w:space="0" w:color="000000"/>
+              <w:right w:val="single" w:sz="6" w:space="0" w:color="000000"/>
+            </w:tcBorders>
+            <w:shd w:val="clear" w:color="auto" w:fill="auto"/>
+            <w:vAlign w:val="center"/>
+            <w:hideMark/>
+          </w:tcPr>
+          <w:p>
+            <w:pPr>
+              <w:spacing w:after="0" w:line="240" w:lineRule="auto"/>
+              <w:rPr>
+                <w:rFonts w:ascii="Times New Roman" w:eastAsia="Times New Roman" w:hAnsi="Times New Roman" w:cs="Times New Roman"/>
+                <w:kern w:val="0"/>
+                <w:sz w:val="24"/>
+                <w:szCs w:val="24"/>
+                <w14:ligatures w14:val="none"/>
+              </w:rPr>
+            </w:pPr>
+          </w:p>
+        </w:tc>
+        <w:tc>
+          <w:tcPr>
+            <w:tcW w:w="4672" w:type="dxa"/>
             <w:tcBorders>
               <w:top w:val="single" w:sz="6" w:space="0" w:color="000000"/>
               <w:left w:val="single" w:sz="6" w:space="0" w:color="000000"/>
@@ -1218,53 +1555,29 @@
                 <w:szCs w:val="24"/>
                 <w14:ligatures w14:val="none"/>
               </w:rPr>
-              <w:t>Referenced By</w:t>
-            </w:r>
-            <w:r>
-              <w:rPr>
-                <w:rFonts w:ascii="Aptos" w:eastAsia="Times New Roman" w:hAnsi="Aptos" w:cs="Times New Roman"/>
-                <w:kern w:val="0"/>
-                <w:sz w:val="24"/>
-                <w:szCs w:val="24"/>
-                <w14:ligatures w14:val="none"/>
-              </w:rPr>
-              <w:t> </w:t>
-            </w:r>
-          </w:p>
-        </w:tc>
-        <w:tc>
-          <w:tcPr>
-            <w:tcW w:w="4680" w:type="dxa"/>
-            <w:tcBorders>
-              <w:top w:val="single" w:sz="6" w:space="0" w:color="000000"/>
-              <w:left w:val="single" w:sz="6" w:space="0" w:color="000000"/>
-              <w:bottom w:val="single" w:sz="6" w:space="0" w:color="000000"/>
-              <w:right w:val="single" w:sz="6" w:space="0" w:color="000000"/>
-            </w:tcBorders>
-            <w:shd w:val="clear" w:color="auto" w:fill="auto"/>
-            <w:hideMark/>
-          </w:tcPr>
-          <w:p>
-            <w:pPr>
-              <w:spacing w:after="0" w:line="240" w:lineRule="auto"/>
-              <w:textAlignment w:val="baseline"/>
-              <w:rPr>
-                <w:rFonts w:ascii="Times New Roman" w:eastAsia="Times New Roman" w:hAnsi="Times New Roman" w:cs="Times New Roman"/>
-                <w:kern w:val="0"/>
-                <w:sz w:val="24"/>
-                <w:szCs w:val="24"/>
-                <w14:ligatures w14:val="none"/>
-              </w:rPr>
-            </w:pPr>
-            <w:r>
-              <w:rPr>
-                <w:rFonts w:ascii="Aptos" w:eastAsia="Times New Roman" w:hAnsi="Aptos" w:cs="Times New Roman"/>
-                <w:kern w:val="0"/>
-                <w:sz w:val="24"/>
-                <w:szCs w:val="24"/>
-                <w14:ligatures w14:val="none"/>
-              </w:rPr>
-              <w:t>1.0 </w:t>
+              <w:t xml:space="preserve">1.3.6 </w:t>
+            </w:r>
+            <w:r>
+              <w:rPr>
+                <w:rFonts w:ascii="Aptos" w:eastAsia="Times New Roman" w:hAnsi="Aptos" w:cs="Times New Roman"/>
+                <w:b/>
+                <w:bCs/>
+                <w:kern w:val="0"/>
+                <w:sz w:val="24"/>
+                <w:szCs w:val="24"/>
+                <w14:ligatures w14:val="none"/>
+              </w:rPr>
+              <w:t>BYUI Interactive Map:</w:t>
+            </w:r>
+            <w:r>
+              <w:rPr>
+                <w:rFonts w:ascii="Aptos" w:eastAsia="Times New Roman" w:hAnsi="Aptos" w:cs="Times New Roman"/>
+                <w:kern w:val="0"/>
+                <w:sz w:val="24"/>
+                <w:szCs w:val="24"/>
+                <w14:ligatures w14:val="none"/>
+              </w:rPr>
+              <w:t xml:space="preserve"> App that allows you to see distance to a class </w:t>
             </w:r>
           </w:p>
         </w:tc>
@@ -1275,7 +1588,34 @@
         </w:trPr>
         <w:tc>
           <w:tcPr>
-            <w:tcW w:w="4680" w:type="dxa"/>
+            <w:tcW w:w="0" w:type="auto"/>
+            <w:vMerge/>
+            <w:tcBorders>
+              <w:top w:val="single" w:sz="6" w:space="0" w:color="000000"/>
+              <w:left w:val="single" w:sz="6" w:space="0" w:color="000000"/>
+              <w:bottom w:val="single" w:sz="6" w:space="0" w:color="000000"/>
+              <w:right w:val="single" w:sz="6" w:space="0" w:color="000000"/>
+            </w:tcBorders>
+            <w:shd w:val="clear" w:color="auto" w:fill="auto"/>
+            <w:vAlign w:val="center"/>
+            <w:hideMark/>
+          </w:tcPr>
+          <w:p>
+            <w:pPr>
+              <w:spacing w:after="0" w:line="240" w:lineRule="auto"/>
+              <w:rPr>
+                <w:rFonts w:ascii="Times New Roman" w:eastAsia="Times New Roman" w:hAnsi="Times New Roman" w:cs="Times New Roman"/>
+                <w:kern w:val="0"/>
+                <w:sz w:val="24"/>
+                <w:szCs w:val="24"/>
+                <w14:ligatures w14:val="none"/>
+              </w:rPr>
+            </w:pPr>
+          </w:p>
+        </w:tc>
+        <w:tc>
+          <w:tcPr>
+            <w:tcW w:w="4672" w:type="dxa"/>
             <w:tcBorders>
               <w:top w:val="single" w:sz="6" w:space="0" w:color="000000"/>
               <w:left w:val="single" w:sz="6" w:space="0" w:color="000000"/>
@@ -1307,6 +1647,219 @@
                 <w:szCs w:val="24"/>
                 <w14:ligatures w14:val="none"/>
               </w:rPr>
+              <w:t xml:space="preserve">1.3.7 </w:t>
+            </w:r>
+            <w:r>
+              <w:rPr>
+                <w:rFonts w:ascii="Aptos" w:eastAsia="Times New Roman" w:hAnsi="Aptos" w:cs="Times New Roman"/>
+                <w:b/>
+                <w:bCs/>
+                <w:kern w:val="0"/>
+                <w:sz w:val="24"/>
+                <w:szCs w:val="24"/>
+                <w14:ligatures w14:val="none"/>
+              </w:rPr>
+              <w:t xml:space="preserve">Rate my </w:t>
+            </w:r>
+            <w:proofErr w:type="gramStart"/>
+            <w:r>
+              <w:rPr>
+                <w:rFonts w:ascii="Aptos" w:eastAsia="Times New Roman" w:hAnsi="Aptos" w:cs="Times New Roman"/>
+                <w:b/>
+                <w:bCs/>
+                <w:kern w:val="0"/>
+                <w:sz w:val="24"/>
+                <w:szCs w:val="24"/>
+                <w14:ligatures w14:val="none"/>
+              </w:rPr>
+              <w:t>Professor</w:t>
+            </w:r>
+            <w:proofErr w:type="gramEnd"/>
+            <w:r>
+              <w:rPr>
+                <w:rFonts w:ascii="Aptos" w:eastAsia="Times New Roman" w:hAnsi="Aptos" w:cs="Times New Roman"/>
+                <w:b/>
+                <w:bCs/>
+                <w:kern w:val="0"/>
+                <w:sz w:val="24"/>
+                <w:szCs w:val="24"/>
+                <w14:ligatures w14:val="none"/>
+              </w:rPr>
+              <w:t>:</w:t>
+            </w:r>
+            <w:r>
+              <w:rPr>
+                <w:rFonts w:ascii="Aptos" w:eastAsia="Times New Roman" w:hAnsi="Aptos" w:cs="Times New Roman"/>
+                <w:kern w:val="0"/>
+                <w:sz w:val="24"/>
+                <w:szCs w:val="24"/>
+                <w14:ligatures w14:val="none"/>
+              </w:rPr>
+              <w:t xml:space="preserve"> Database for Rate my Professor info. </w:t>
+            </w:r>
+          </w:p>
+          <w:p>
+            <w:pPr>
+              <w:spacing w:after="0" w:line="240" w:lineRule="auto"/>
+              <w:textAlignment w:val="baseline"/>
+              <w:rPr>
+                <w:rFonts w:ascii="Times New Roman" w:eastAsia="Times New Roman" w:hAnsi="Times New Roman" w:cs="Times New Roman"/>
+                <w:kern w:val="0"/>
+                <w:sz w:val="24"/>
+                <w:szCs w:val="24"/>
+                <w14:ligatures w14:val="none"/>
+              </w:rPr>
+            </w:pPr>
+            <w:r>
+              <w:rPr>
+                <w:rFonts w:ascii="Aptos" w:eastAsia="Times New Roman" w:hAnsi="Aptos" w:cs="Times New Roman"/>
+                <w:kern w:val="0"/>
+                <w:sz w:val="24"/>
+                <w:szCs w:val="24"/>
+                <w14:ligatures w14:val="none"/>
+              </w:rPr>
+              <w:t> </w:t>
+            </w:r>
+          </w:p>
+        </w:tc>
+      </w:tr>
+      <w:tr>
+        <w:trPr>
+          <w:trHeight w:val="300"/>
+        </w:trPr>
+        <w:tc>
+          <w:tcPr>
+            <w:tcW w:w="4672" w:type="dxa"/>
+            <w:tcBorders>
+              <w:top w:val="single" w:sz="6" w:space="0" w:color="000000"/>
+              <w:left w:val="single" w:sz="6" w:space="0" w:color="000000"/>
+              <w:bottom w:val="single" w:sz="6" w:space="0" w:color="000000"/>
+              <w:right w:val="single" w:sz="6" w:space="0" w:color="000000"/>
+            </w:tcBorders>
+            <w:shd w:val="clear" w:color="auto" w:fill="auto"/>
+            <w:hideMark/>
+          </w:tcPr>
+          <w:p>
+            <w:pPr>
+              <w:spacing w:after="0" w:line="240" w:lineRule="auto"/>
+              <w:textAlignment w:val="baseline"/>
+              <w:rPr>
+                <w:rFonts w:ascii="Times New Roman" w:eastAsia="Times New Roman" w:hAnsi="Times New Roman" w:cs="Times New Roman"/>
+                <w:kern w:val="0"/>
+                <w:sz w:val="24"/>
+                <w:szCs w:val="24"/>
+                <w14:ligatures w14:val="none"/>
+              </w:rPr>
+            </w:pPr>
+            <w:r>
+              <w:rPr>
+                <w:rFonts w:ascii="Aptos" w:eastAsia="Times New Roman" w:hAnsi="Aptos" w:cs="Times New Roman"/>
+                <w:b/>
+                <w:bCs/>
+                <w:kern w:val="0"/>
+                <w:sz w:val="24"/>
+                <w:szCs w:val="24"/>
+                <w14:ligatures w14:val="none"/>
+              </w:rPr>
+              <w:t>Referenced By</w:t>
+            </w:r>
+            <w:r>
+              <w:rPr>
+                <w:rFonts w:ascii="Aptos" w:eastAsia="Times New Roman" w:hAnsi="Aptos" w:cs="Times New Roman"/>
+                <w:kern w:val="0"/>
+                <w:sz w:val="24"/>
+                <w:szCs w:val="24"/>
+                <w14:ligatures w14:val="none"/>
+              </w:rPr>
+              <w:t> </w:t>
+            </w:r>
+          </w:p>
+        </w:tc>
+        <w:tc>
+          <w:tcPr>
+            <w:tcW w:w="4672" w:type="dxa"/>
+            <w:tcBorders>
+              <w:top w:val="single" w:sz="6" w:space="0" w:color="000000"/>
+              <w:left w:val="single" w:sz="6" w:space="0" w:color="000000"/>
+              <w:bottom w:val="single" w:sz="6" w:space="0" w:color="000000"/>
+              <w:right w:val="single" w:sz="6" w:space="0" w:color="000000"/>
+            </w:tcBorders>
+            <w:shd w:val="clear" w:color="auto" w:fill="auto"/>
+            <w:hideMark/>
+          </w:tcPr>
+          <w:p>
+            <w:pPr>
+              <w:spacing w:after="0" w:line="240" w:lineRule="auto"/>
+              <w:textAlignment w:val="baseline"/>
+              <w:rPr>
+                <w:rFonts w:ascii="Times New Roman" w:eastAsia="Times New Roman" w:hAnsi="Times New Roman" w:cs="Times New Roman"/>
+                <w:kern w:val="0"/>
+                <w:sz w:val="24"/>
+                <w:szCs w:val="24"/>
+                <w14:ligatures w14:val="none"/>
+              </w:rPr>
+            </w:pPr>
+            <w:r>
+              <w:rPr>
+                <w:rFonts w:ascii="Aptos" w:eastAsia="Times New Roman" w:hAnsi="Aptos" w:cs="Times New Roman"/>
+                <w:kern w:val="0"/>
+                <w:sz w:val="24"/>
+                <w:szCs w:val="24"/>
+                <w14:ligatures w14:val="none"/>
+              </w:rPr>
+              <w:t>1.</w:t>
+            </w:r>
+            <w:r>
+              <w:rPr>
+                <w:rFonts w:ascii="Aptos" w:eastAsia="Times New Roman" w:hAnsi="Aptos" w:cs="Times New Roman"/>
+                <w:kern w:val="0"/>
+                <w:sz w:val="24"/>
+                <w:szCs w:val="24"/>
+                <w14:ligatures w14:val="none"/>
+              </w:rPr>
+              <w:t>3</w:t>
+            </w:r>
+          </w:p>
+        </w:tc>
+      </w:tr>
+      <w:tr>
+        <w:trPr>
+          <w:trHeight w:val="300"/>
+        </w:trPr>
+        <w:tc>
+          <w:tcPr>
+            <w:tcW w:w="4672" w:type="dxa"/>
+            <w:tcBorders>
+              <w:top w:val="single" w:sz="6" w:space="0" w:color="000000"/>
+              <w:left w:val="single" w:sz="6" w:space="0" w:color="000000"/>
+              <w:bottom w:val="single" w:sz="6" w:space="0" w:color="000000"/>
+              <w:right w:val="single" w:sz="6" w:space="0" w:color="000000"/>
+            </w:tcBorders>
+            <w:shd w:val="clear" w:color="auto" w:fill="auto"/>
+            <w:hideMark/>
+          </w:tcPr>
+          <w:p>
+            <w:pPr>
+              <w:spacing w:after="0" w:line="240" w:lineRule="auto"/>
+              <w:textAlignment w:val="baseline"/>
+              <w:rPr>
+                <w:rFonts w:ascii="Times New Roman" w:eastAsia="Times New Roman" w:hAnsi="Times New Roman" w:cs="Times New Roman"/>
+                <w:kern w:val="0"/>
+                <w:sz w:val="24"/>
+                <w:szCs w:val="24"/>
+                <w14:ligatures w14:val="none"/>
+              </w:rPr>
+            </w:pPr>
+            <w:r>
+              <w:rPr>
+                <w:rFonts w:ascii="Aptos" w:eastAsia="Times New Roman" w:hAnsi="Aptos" w:cs="Times New Roman"/>
+                <w:b/>
+                <w:bCs/>
+                <w:kern w:val="0"/>
+                <w:sz w:val="24"/>
+                <w:szCs w:val="24"/>
+                <w14:ligatures w14:val="none"/>
+              </w:rPr>
               <w:t>Viewpoint</w:t>
             </w:r>
             <w:r>
@@ -1323,7 +1876,7 @@
         </w:tc>
         <w:tc>
           <w:tcPr>
-            <w:tcW w:w="4680" w:type="dxa"/>
+            <w:tcW w:w="4672" w:type="dxa"/>
             <w:tcBorders>
               <w:top w:val="single" w:sz="6" w:space="0" w:color="000000"/>
               <w:left w:val="single" w:sz="6" w:space="0" w:color="000000"/>

</xml_diff>